<commit_message>
Latest changes to resume
</commit_message>
<xml_diff>
--- a/RES_1page.docx
+++ b/RES_1page.docx
@@ -44,11 +44,20 @@
         <w:r>
           <w:rPr>
             <w:rStyle w:val="Hyperlink"/>
-            <w:rFonts w:ascii="Arial" w:hAnsi="Arial" w:cs="Arial"/>
-            <w:sz w:val="18"/>
-            <w:szCs w:val="18"/>
           </w:rPr>
-          <w:t>Portfolio Website</w:t>
+          <w:t xml:space="preserve">View </w:t>
+        </w:r>
+        <w:r>
+          <w:rPr>
+            <w:rStyle w:val="Hyperlink"/>
+          </w:rPr>
+          <w:t>P</w:t>
+        </w:r>
+        <w:r>
+          <w:rPr>
+            <w:rStyle w:val="Hyperlink"/>
+          </w:rPr>
+          <w:t>ortfolio</w:t>
         </w:r>
       </w:hyperlink>
       <w:r>
@@ -57,7 +66,7 @@
           <w:sz w:val="18"/>
           <w:szCs w:val="18"/>
         </w:rPr>
-        <w:t xml:space="preserve">`| </w:t>
+        <w:t xml:space="preserve">| </w:t>
       </w:r>
       <w:hyperlink r:id="rId7" w:history="1">
         <w:r>
@@ -1059,8 +1068,19 @@
           <w:sz w:val="20"/>
           <w:szCs w:val="20"/>
         </w:rPr>
-        <w:t>Developed a testing agenda and A/B tests for term expiration customers, generating cost savings of $700K and increasing margins from $27/MWh to $32/MWh</w:t>
-      </w:r>
+        <w:t>Developed a testing agenda and A/B tests for term expiration customers, generating cost savings of $700K and increasing margins from $27/MWh to $32/</w:t>
+      </w:r>
+      <w:proofErr w:type="gramStart"/>
+      <w:r>
+        <w:rPr>
+          <w:rFonts w:cstheme="minorHAnsi"/>
+          <w:color w:val="000000" w:themeColor="text1"/>
+          <w:sz w:val="20"/>
+          <w:szCs w:val="20"/>
+        </w:rPr>
+        <w:t>MWh</w:t>
+      </w:r>
+      <w:proofErr w:type="gramEnd"/>
     </w:p>
     <w:p>
       <w:pPr>
@@ -1084,8 +1104,19 @@
           <w:sz w:val="20"/>
           <w:szCs w:val="20"/>
         </w:rPr>
-        <w:t>Managed pricing for the Adjustable Month-to-Month portfolio. Used an ML algorithm (K-means) to segment customers</w:t>
-      </w:r>
+        <w:t xml:space="preserve">Managed pricing for the Adjustable Month-to-Month portfolio. Used an ML algorithm (K-means) to segment </w:t>
+      </w:r>
+      <w:proofErr w:type="gramStart"/>
+      <w:r>
+        <w:rPr>
+          <w:rFonts w:cstheme="minorHAnsi"/>
+          <w:color w:val="000000" w:themeColor="text1"/>
+          <w:sz w:val="20"/>
+          <w:szCs w:val="20"/>
+        </w:rPr>
+        <w:t>customers</w:t>
+      </w:r>
+      <w:proofErr w:type="gramEnd"/>
     </w:p>
     <w:p>
       <w:pPr>
@@ -1323,8 +1354,22 @@
           <w:sz w:val="20"/>
           <w:szCs w:val="20"/>
         </w:rPr>
-        <w:t>Nassau Vision Group is a subsidiary of Essilor involved in distributing contact lenses to more than 10,000 Independent Eye doctor locations across the US</w:t>
-      </w:r>
+        <w:t xml:space="preserve">Nassau Vision Group is a subsidiary of Essilor involved in distributing contact lenses to more than 10,000 Independent Eye doctor locations across the </w:t>
+      </w:r>
+      <w:proofErr w:type="gramStart"/>
+      <w:r>
+        <w:rPr>
+          <w:rFonts w:cstheme="minorHAnsi"/>
+          <w:bCs/>
+          <w:i/>
+          <w:iCs/>
+          <w:color w:val="000000"/>
+          <w:sz w:val="20"/>
+          <w:szCs w:val="20"/>
+        </w:rPr>
+        <w:t>US</w:t>
+      </w:r>
+      <w:proofErr w:type="gramEnd"/>
     </w:p>
     <w:p>
       <w:pPr>
@@ -1348,8 +1393,19 @@
           <w:sz w:val="20"/>
           <w:szCs w:val="20"/>
         </w:rPr>
-        <w:t>Developed a supply chain analytics dashboard in Spotfire for all Nassau Vision Group orders, accounting for pick-up times, ship methods, and SLAs, allowing for more dynamic adjustment of stock levels and boosting fill rates to 98%</w:t>
-      </w:r>
+        <w:t xml:space="preserve">Developed a supply chain analytics dashboard in Spotfire for all Nassau Vision Group orders, accounting for pick-up times, ship methods, and SLAs, allowing for more dynamic adjustment of stock levels and boosting fill rates to </w:t>
+      </w:r>
+      <w:proofErr w:type="gramStart"/>
+      <w:r>
+        <w:rPr>
+          <w:rFonts w:cstheme="minorHAnsi"/>
+          <w:color w:val="000000" w:themeColor="text1"/>
+          <w:sz w:val="20"/>
+          <w:szCs w:val="20"/>
+        </w:rPr>
+        <w:t>98%</w:t>
+      </w:r>
+      <w:proofErr w:type="gramEnd"/>
     </w:p>
     <w:p>
       <w:pPr>
@@ -1373,8 +1429,19 @@
           <w:sz w:val="20"/>
           <w:szCs w:val="20"/>
         </w:rPr>
-        <w:t>Automated the process of targeting promotions (previously a manual process) to customers, increasing the utilization of existing promotions by 5%</w:t>
-      </w:r>
+        <w:t xml:space="preserve">Automated the process of targeting promotions (previously a manual process) to customers, increasing the utilization of existing promotions by </w:t>
+      </w:r>
+      <w:proofErr w:type="gramStart"/>
+      <w:r>
+        <w:rPr>
+          <w:rFonts w:cstheme="minorHAnsi"/>
+          <w:color w:val="000000" w:themeColor="text1"/>
+          <w:sz w:val="20"/>
+          <w:szCs w:val="20"/>
+        </w:rPr>
+        <w:t>5%</w:t>
+      </w:r>
+      <w:proofErr w:type="gramEnd"/>
     </w:p>
     <w:p>
       <w:pPr>

</xml_diff>